<commit_message>
my piece on plugins added
</commit_message>
<xml_diff>
--- a/Client-Side-Scripting-Document.docx
+++ b/Client-Side-Scripting-Document.docx
@@ -1,6 +1,6 @@
 
 <file path=word/document.xml><?xml version="1.0" encoding="utf-8"?>
-<w:document xmlns:wpc="http://schemas.microsoft.com/office/word/2010/wordprocessingCanvas" xmlns:cx="http://schemas.microsoft.com/office/drawing/2014/chartex" xmlns:cx1="http://schemas.microsoft.com/office/drawing/2015/9/8/chartex" xmlns:cx2="http://schemas.microsoft.com/office/drawing/2015/10/21/chartex" xmlns:cx3="http://schemas.microsoft.com/office/drawing/2016/5/9/chartex" xmlns:cx4="http://schemas.microsoft.com/office/drawing/2016/5/10/chartex" xmlns:cx5="http://schemas.microsoft.com/office/drawing/2016/5/11/chartex" xmlns:cx6="http://schemas.microsoft.com/office/drawing/2016/5/12/chartex" xmlns:cx7="http://schemas.microsoft.com/office/drawing/2016/5/13/chartex" xmlns:cx8="http://schemas.microsoft.com/office/drawing/2016/5/14/chartex" xmlns:mc="http://schemas.openxmlformats.org/markup-compatibility/2006" xmlns:o="urn:schemas-microsoft-com:office:office" xmlns:r="http://schemas.openxmlformats.org/officeDocument/2006/relationships" xmlns:m="http://schemas.openxmlformats.org/officeDocument/2006/math" xmlns:v="urn:schemas-microsoft-com:vml" xmlns:wp14="http://schemas.microsoft.com/office/word/2010/wordprocessingDrawing" xmlns:wp="http://schemas.openxmlformats.org/drawingml/2006/wordprocessingDrawing" xmlns:w10="urn:schemas-microsoft-com:office:word" xmlns:w="http://schemas.openxmlformats.org/wordprocessingml/2006/main" xmlns:w14="http://schemas.microsoft.com/office/word/2010/wordml" xmlns:w15="http://schemas.microsoft.com/office/word/2012/wordml" xmlns:w16se="http://schemas.microsoft.com/office/word/2015/wordml/symex" xmlns:wpg="http://schemas.microsoft.com/office/word/2010/wordprocessingGroup" xmlns:wpi="http://schemas.microsoft.com/office/word/2010/wordprocessingInk" xmlns:wne="http://schemas.microsoft.com/office/word/2006/wordml" xmlns:wps="http://schemas.microsoft.com/office/word/2010/wordprocessingShape" mc:Ignorable="w14 w15 w16se wp14">
+<w:document xmlns:wpc="http://schemas.microsoft.com/office/word/2010/wordprocessingCanvas" xmlns:cx="http://schemas.microsoft.com/office/drawing/2014/chartex" xmlns:cx1="http://schemas.microsoft.com/office/drawing/2015/9/8/chartex" xmlns:cx2="http://schemas.microsoft.com/office/drawing/2015/10/21/chartex" xmlns:cx3="http://schemas.microsoft.com/office/drawing/2016/5/9/chartex" xmlns:cx4="http://schemas.microsoft.com/office/drawing/2016/5/10/chartex" xmlns:cx5="http://schemas.microsoft.com/office/drawing/2016/5/11/chartex" xmlns:mc="http://schemas.openxmlformats.org/markup-compatibility/2006" xmlns:o="urn:schemas-microsoft-com:office:office" xmlns:r="http://schemas.openxmlformats.org/officeDocument/2006/relationships" xmlns:m="http://schemas.openxmlformats.org/officeDocument/2006/math" xmlns:v="urn:schemas-microsoft-com:vml" xmlns:wp14="http://schemas.microsoft.com/office/word/2010/wordprocessingDrawing" xmlns:wp="http://schemas.openxmlformats.org/drawingml/2006/wordprocessingDrawing" xmlns:w10="urn:schemas-microsoft-com:office:word" xmlns:w="http://schemas.openxmlformats.org/wordprocessingml/2006/main" xmlns:w14="http://schemas.microsoft.com/office/word/2010/wordml" xmlns:w15="http://schemas.microsoft.com/office/word/2012/wordml" xmlns:w16se="http://schemas.microsoft.com/office/word/2015/wordml/symex" xmlns:wpg="http://schemas.microsoft.com/office/word/2010/wordprocessingGroup" xmlns:wpi="http://schemas.microsoft.com/office/word/2010/wordprocessingInk" xmlns:wne="http://schemas.microsoft.com/office/word/2006/wordml" xmlns:wps="http://schemas.microsoft.com/office/word/2010/wordprocessingShape" mc:Ignorable="w14 w15 w16se wp14">
   <w:body>
     <w:p>
       <w:pPr>
@@ -85,31 +85,49 @@
           <w:shd w:val="clear" w:color="auto" w:fill="FFFFFF"/>
           <w:lang w:val="en-IE"/>
         </w:rPr>
-        <w:t xml:space="preserve">Brian McGowan, </w:t>
-      </w:r>
-      <w:proofErr w:type="spellStart"/>
-      <w:r>
-        <w:rPr>
-          <w:rFonts w:cs="Segoe UI"/>
-          <w:color w:val="333333"/>
-          <w:sz w:val="24"/>
+        <w:t>Brian McGowan, Pearse Gorman, Kate O’Neill</w:t>
+      </w:r>
+    </w:p>
+    <w:p>
+      <w:pPr>
+        <w:pStyle w:val="NormalWeb"/>
+        <w:rPr>
+          <w:rFonts w:asciiTheme="minorHAnsi" w:hAnsiTheme="minorHAnsi"/>
+          <w:color w:val="000000"/>
+          <w:sz w:val="28"/>
           <w:szCs w:val="28"/>
-          <w:shd w:val="clear" w:color="auto" w:fill="FFFFFF"/>
+          <w:u w:val="single"/>
           <w:lang w:val="en-IE"/>
         </w:rPr>
-        <w:t>Pearse</w:t>
-      </w:r>
-      <w:proofErr w:type="spellEnd"/>
-      <w:r>
-        <w:rPr>
-          <w:rFonts w:cs="Segoe UI"/>
-          <w:color w:val="333333"/>
-          <w:sz w:val="24"/>
+      </w:pPr>
+      <w:r>
+        <w:rPr>
+          <w:rFonts w:asciiTheme="minorHAnsi" w:hAnsiTheme="minorHAnsi"/>
+          <w:color w:val="000000"/>
+          <w:sz w:val="28"/>
           <w:szCs w:val="28"/>
-          <w:shd w:val="clear" w:color="auto" w:fill="FFFFFF"/>
+          <w:u w:val="single"/>
           <w:lang w:val="en-IE"/>
         </w:rPr>
-        <w:t xml:space="preserve"> Gorman, Kate O’Neill</w:t>
+        <w:t>Code Repository</w:t>
+      </w:r>
+    </w:p>
+    <w:p>
+      <w:pPr>
+        <w:pStyle w:val="NormalWeb"/>
+        <w:rPr>
+          <w:rFonts w:asciiTheme="minorHAnsi" w:hAnsiTheme="minorHAnsi"/>
+          <w:color w:val="000000"/>
+          <w:lang w:val="en-IE"/>
+        </w:rPr>
+      </w:pPr>
+      <w:r>
+        <w:rPr>
+          <w:rFonts w:asciiTheme="minorHAnsi" w:hAnsiTheme="minorHAnsi"/>
+          <w:color w:val="000000"/>
+          <w:lang w:val="en-IE"/>
+        </w:rPr>
+        <w:t>https://github.com/mcgowanb/client-side-scripting-202-2</w:t>
       </w:r>
     </w:p>
     <w:p>
@@ -121,52 +139,8 @@
           <w:sz w:val="28"/>
           <w:szCs w:val="28"/>
           <w:u w:val="single"/>
-          <w:lang w:val="en-IE"/>
-        </w:rPr>
-      </w:pPr>
-      <w:r>
-        <w:rPr>
-          <w:rFonts w:asciiTheme="minorHAnsi" w:hAnsiTheme="minorHAnsi"/>
-          <w:color w:val="000000"/>
-          <w:sz w:val="28"/>
-          <w:szCs w:val="28"/>
-          <w:u w:val="single"/>
-          <w:lang w:val="en-IE"/>
-        </w:rPr>
-        <w:t>Code Repository</w:t>
-      </w:r>
-    </w:p>
-    <w:p>
-      <w:pPr>
-        <w:pStyle w:val="NormalWeb"/>
-        <w:rPr>
-          <w:rFonts w:asciiTheme="minorHAnsi" w:hAnsiTheme="minorHAnsi"/>
-          <w:color w:val="000000"/>
-          <w:lang w:val="en-IE"/>
-        </w:rPr>
-      </w:pPr>
-      <w:r>
-        <w:rPr>
-          <w:rFonts w:asciiTheme="minorHAnsi" w:hAnsiTheme="minorHAnsi"/>
-          <w:color w:val="000000"/>
-          <w:lang w:val="en-IE"/>
-        </w:rPr>
-        <w:t>https://github.com/mcgowanb/client-side-scripting-202-2</w:t>
-      </w:r>
-    </w:p>
-    <w:p>
-      <w:pPr>
-        <w:pStyle w:val="NormalWeb"/>
-        <w:rPr>
-          <w:rFonts w:asciiTheme="minorHAnsi" w:hAnsiTheme="minorHAnsi"/>
-          <w:color w:val="000000"/>
-          <w:sz w:val="28"/>
-          <w:szCs w:val="28"/>
-          <w:u w:val="single"/>
-        </w:rPr>
-      </w:pPr>
-      <w:bookmarkStart w:id="0" w:name="_GoBack"/>
-      <w:bookmarkEnd w:id="0"/>
+        </w:rPr>
+      </w:pPr>
     </w:p>
     <w:p>
       <w:pPr>
@@ -570,6 +544,210 @@
         </w:rPr>
         <w:t>Additionally, a separate api request is made for current weather information and this is displayed in the top three boxes on the page. I’ve also implemented some fonts and icons to dynamically change depending on the weather condition ie, rain, sun etc….</w:t>
       </w:r>
+    </w:p>
+    <w:p>
+      <w:pPr>
+        <w:pStyle w:val="NormalWeb"/>
+        <w:rPr>
+          <w:rFonts w:asciiTheme="minorHAnsi" w:hAnsiTheme="minorHAnsi"/>
+          <w:color w:val="000000"/>
+        </w:rPr>
+      </w:pPr>
+    </w:p>
+    <w:p>
+      <w:pPr>
+        <w:pStyle w:val="NormalWeb"/>
+        <w:rPr>
+          <w:rFonts w:asciiTheme="minorHAnsi" w:hAnsiTheme="minorHAnsi"/>
+          <w:color w:val="000000"/>
+          <w:sz w:val="28"/>
+          <w:u w:val="single"/>
+        </w:rPr>
+      </w:pPr>
+      <w:r>
+        <w:rPr>
+          <w:rFonts w:asciiTheme="minorHAnsi" w:hAnsiTheme="minorHAnsi"/>
+          <w:color w:val="000000"/>
+          <w:sz w:val="28"/>
+          <w:u w:val="single"/>
+        </w:rPr>
+        <w:t>jQuery Image Magnify and jFlow Image Slider</w:t>
+      </w:r>
+    </w:p>
+    <w:p>
+      <w:pPr>
+        <w:pStyle w:val="NormalWeb"/>
+        <w:rPr>
+          <w:rFonts w:asciiTheme="minorHAnsi" w:hAnsiTheme="minorHAnsi"/>
+          <w:color w:val="000000"/>
+        </w:rPr>
+      </w:pPr>
+      <w:r>
+        <w:rPr>
+          <w:rFonts w:asciiTheme="minorHAnsi" w:hAnsiTheme="minorHAnsi"/>
+          <w:color w:val="000000"/>
+        </w:rPr>
+        <w:t>The jFlow image slider all</w:t>
+      </w:r>
+      <w:r>
+        <w:rPr>
+          <w:rFonts w:asciiTheme="minorHAnsi" w:hAnsiTheme="minorHAnsi"/>
+          <w:color w:val="000000"/>
+        </w:rPr>
+        <w:t>ows for many images</w:t>
+      </w:r>
+      <w:bookmarkStart w:id="0" w:name="_GoBack"/>
+      <w:bookmarkEnd w:id="0"/>
+      <w:r>
+        <w:rPr>
+          <w:rFonts w:asciiTheme="minorHAnsi" w:hAnsiTheme="minorHAnsi"/>
+          <w:color w:val="000000"/>
+        </w:rPr>
+        <w:t xml:space="preserve"> within a div with a particular id</w:t>
+      </w:r>
+      <w:r>
+        <w:rPr>
+          <w:rFonts w:asciiTheme="minorHAnsi" w:hAnsiTheme="minorHAnsi"/>
+          <w:color w:val="000000"/>
+        </w:rPr>
+        <w:t xml:space="preserve"> to be placed in an image slider. The slider can be contr</w:t>
+      </w:r>
+      <w:r>
+        <w:rPr>
+          <w:rFonts w:asciiTheme="minorHAnsi" w:hAnsiTheme="minorHAnsi"/>
+          <w:color w:val="000000"/>
+        </w:rPr>
+        <w:t>olled using the next and prev</w:t>
+      </w:r>
+      <w:r>
+        <w:rPr>
+          <w:rFonts w:asciiTheme="minorHAnsi" w:hAnsiTheme="minorHAnsi"/>
+          <w:color w:val="000000"/>
+        </w:rPr>
+        <w:t>i</w:t>
+      </w:r>
+      <w:r>
+        <w:rPr>
+          <w:rFonts w:asciiTheme="minorHAnsi" w:hAnsiTheme="minorHAnsi"/>
+          <w:color w:val="000000"/>
+        </w:rPr>
+        <w:t>o</w:t>
+      </w:r>
+      <w:r>
+        <w:rPr>
+          <w:rFonts w:asciiTheme="minorHAnsi" w:hAnsiTheme="minorHAnsi"/>
+          <w:color w:val="000000"/>
+        </w:rPr>
+        <w:t>us icons or can simply run automatically.</w:t>
+      </w:r>
+      <w:r>
+        <w:rPr>
+          <w:rFonts w:asciiTheme="minorHAnsi" w:hAnsiTheme="minorHAnsi"/>
+          <w:color w:val="000000"/>
+        </w:rPr>
+        <w:t xml:space="preserve"> There are </w:t>
+      </w:r>
+      <w:r>
+        <w:rPr>
+          <w:rFonts w:asciiTheme="minorHAnsi" w:hAnsiTheme="minorHAnsi"/>
+          <w:color w:val="000000"/>
+        </w:rPr>
+        <w:t xml:space="preserve"> </w:t>
+      </w:r>
+      <w:r>
+        <w:rPr>
+          <w:rFonts w:asciiTheme="minorHAnsi" w:hAnsiTheme="minorHAnsi"/>
+          <w:color w:val="000000"/>
+        </w:rPr>
+        <w:t xml:space="preserve">many other features to the slider that can be changed such as the speed of the transition between images, the delay on each image and </w:t>
+      </w:r>
+      <w:r>
+        <w:rPr>
+          <w:rFonts w:asciiTheme="minorHAnsi" w:hAnsiTheme="minorHAnsi"/>
+          <w:color w:val="000000"/>
+        </w:rPr>
+        <w:t>the size of the slider itself.</w:t>
+      </w:r>
+    </w:p>
+    <w:p>
+      <w:pPr>
+        <w:pStyle w:val="NormalWeb"/>
+        <w:rPr>
+          <w:rFonts w:asciiTheme="minorHAnsi" w:hAnsiTheme="minorHAnsi"/>
+          <w:color w:val="000000"/>
+          <w:lang w:val="en-GB"/>
+        </w:rPr>
+      </w:pPr>
+      <w:r>
+        <w:rPr>
+          <w:rFonts w:asciiTheme="minorHAnsi" w:hAnsiTheme="minorHAnsi"/>
+          <w:color w:val="000000"/>
+        </w:rPr>
+        <w:t xml:space="preserve">jQuery image magnify enables a magnifying effect on images. As part of my page I gave each of the images in the slider the same class </w:t>
+      </w:r>
+      <w:r>
+        <w:rPr>
+          <w:rFonts w:asciiTheme="minorHAnsi" w:hAnsiTheme="minorHAnsi"/>
+          <w:color w:val="000000"/>
+          <w:lang w:val="en-GB"/>
+        </w:rPr>
+        <w:t>which allowed for them to be magnified once they were clicked. The magnification amount and the length of time to carry out the magnification could all be set, as well as the opacity of the original image when the magnification had taken place.</w:t>
+      </w:r>
+    </w:p>
+    <w:p>
+      <w:pPr>
+        <w:pStyle w:val="NormalWeb"/>
+        <w:rPr>
+          <w:rFonts w:asciiTheme="minorHAnsi" w:hAnsiTheme="minorHAnsi"/>
+          <w:color w:val="000000"/>
+          <w:sz w:val="28"/>
+          <w:u w:val="single"/>
+        </w:rPr>
+      </w:pPr>
+      <w:r>
+        <w:rPr>
+          <w:rFonts w:asciiTheme="minorHAnsi" w:hAnsiTheme="minorHAnsi"/>
+          <w:color w:val="000000"/>
+          <w:sz w:val="28"/>
+          <w:u w:val="single"/>
+        </w:rPr>
+        <w:t>Image Power Zoomer v1.2</w:t>
+      </w:r>
+    </w:p>
+    <w:p>
+      <w:pPr>
+        <w:pStyle w:val="NormalWeb"/>
+        <w:rPr>
+          <w:rFonts w:asciiTheme="minorHAnsi" w:hAnsiTheme="minorHAnsi"/>
+          <w:color w:val="000000"/>
+          <w:lang w:val="en-GB"/>
+        </w:rPr>
+      </w:pPr>
+      <w:r>
+        <w:rPr>
+          <w:rFonts w:asciiTheme="minorHAnsi" w:hAnsiTheme="minorHAnsi"/>
+          <w:color w:val="000000"/>
+          <w:lang w:val="en-GB"/>
+        </w:rPr>
+        <w:t xml:space="preserve">I tried to have another magnification plugin that would further magnify the image once </w:t>
+      </w:r>
+      <w:r>
+        <w:rPr>
+          <w:rFonts w:asciiTheme="minorHAnsi" w:hAnsiTheme="minorHAnsi"/>
+          <w:color w:val="000000"/>
+          <w:lang w:val="en-GB"/>
+        </w:rPr>
+        <w:t xml:space="preserve">it was enlarged by jQuery Image Magnify. However, I had difficulty getting the two to work together. </w:t>
+      </w:r>
+    </w:p>
+    <w:p>
+      <w:pPr>
+        <w:pStyle w:val="NormalWeb"/>
+        <w:rPr>
+          <w:rFonts w:asciiTheme="minorHAnsi" w:hAnsiTheme="minorHAnsi"/>
+          <w:color w:val="000000"/>
+        </w:rPr>
+      </w:pPr>
     </w:p>
     <w:p>
       <w:pPr>

</xml_diff>